<commit_message>
Changed Query Processing and Phrase Searching
</commit_message>
<xml_diff>
--- a/Current Phrase Searching Problems.docx
+++ b/Current Phrase Searching Problems.docx
@@ -7,6 +7,13 @@
         <w:t>Should we ignore Stemmed version of words?</w:t>
       </w:r>
     </w:p>
+    <w:p/>
+    <w:p>
+      <w:r>
+        <w:t>Sending to ranker array? How should it be done? Additional is Additions (One result for additional, should we send it?)</w:t>
+      </w:r>
+    </w:p>
+    <w:p/>
     <w:sectPr>
       <w:pgSz w:w="12240" w:h="15840"/>
       <w:pgMar w:top="1440" w:right="1440" w:bottom="1440" w:left="1440" w:header="720" w:footer="720" w:gutter="0"/>

</xml_diff>